<commit_message>
AW update RIP template
</commit_message>
<xml_diff>
--- a/docs/lectures/AW/24WT/assignment/assets/AW_RIP-Paper_Template.docx
+++ b/docs/lectures/AW/24WT/assignment/assets/AW_RIP-Paper_Template.docx
@@ -202,8 +202,29 @@
         <w:jc w:val="both"/>
       </w:pPr>
       <w:r>
-        <w:t>Working title of your thesis</w:t>
-      </w:r>
+        <w:t xml:space="preserve">Working title </w:t>
+      </w:r>
+      <w:proofErr w:type="spellStart"/>
+      <w:r>
+        <w:t>of</w:t>
+      </w:r>
+      <w:proofErr w:type="spellEnd"/>
+      <w:r>
+        <w:t xml:space="preserve"> </w:t>
+      </w:r>
+      <w:proofErr w:type="spellStart"/>
+      <w:r>
+        <w:t>your</w:t>
+      </w:r>
+      <w:proofErr w:type="spellEnd"/>
+      <w:r>
+        <w:t xml:space="preserve"> </w:t>
+      </w:r>
+      <w:proofErr w:type="spellStart"/>
+      <w:r>
+        <w:t>thesis</w:t>
+      </w:r>
+      <w:proofErr w:type="spellEnd"/>
     </w:p>
     <w:p>
       <w:pPr>
@@ -802,7 +823,7 @@
         <w:rPr>
           <w:lang w:val="en-US"/>
         </w:rPr>
-        <w:t>Indexes</w:t>
+        <w:t>Title</w:t>
       </w:r>
     </w:p>
     <w:p>
@@ -815,60 +836,48 @@
         <w:rPr>
           <w:lang w:val="en-US"/>
         </w:rPr>
-        <w:t>Tables of contents and lists of figures/tables are not required.</w:t>
+        <w:t xml:space="preserve">Please add a title using the </w:t>
       </w:r>
     </w:p>
     <w:p>
       <w:pPr>
-        <w:pStyle w:val="berschrift2"/>
-        <w:rPr>
-          <w:lang w:val="en-US"/>
-        </w:rPr>
-      </w:pPr>
-      <w:r>
-        <w:rPr>
-          <w:lang w:val="en-US"/>
-        </w:rPr>
-        <w:t>Formatting</w:t>
+        <w:pStyle w:val="Titel"/>
+        <w:rPr>
+          <w:lang w:val="en-US"/>
+        </w:rPr>
+      </w:pPr>
+      <w:r>
+        <w:rPr>
+          <w:lang w:val="en-US"/>
+        </w:rPr>
+        <w:t>Title Format</w:t>
       </w:r>
     </w:p>
     <w:p>
       <w:pPr>
-        <w:rPr>
-          <w:lang w:val="en-US"/>
-        </w:rPr>
-      </w:pPr>
-      <w:r>
-        <w:rPr>
-          <w:lang w:val="en-US"/>
-        </w:rPr>
-        <w:t xml:space="preserve">You should format your paper exactly like this document. </w:t>
-      </w:r>
-      <w:r>
-        <w:rPr>
-          <w:lang w:val="en-US"/>
-        </w:rPr>
-        <w:t xml:space="preserve">The template file contains specially formatted styles that are designed to reduce the work in formatting your </w:t>
-      </w:r>
-      <w:r>
-        <w:rPr>
-          <w:lang w:val="en-US"/>
-        </w:rPr>
-        <w:t>paper and increase comparability.</w:t>
+        <w:pStyle w:val="berschrift2"/>
+        <w:rPr>
+          <w:lang w:val="en-US"/>
+        </w:rPr>
+      </w:pPr>
+      <w:r>
+        <w:rPr>
+          <w:lang w:val="en-US"/>
+        </w:rPr>
+        <w:t>File name</w:t>
       </w:r>
     </w:p>
     <w:p>
       <w:pPr>
-        <w:pStyle w:val="berschrift2"/>
-        <w:rPr>
-          <w:lang w:val="en-US"/>
-        </w:rPr>
-      </w:pPr>
-      <w:r>
-        <w:rPr>
-          <w:lang w:val="en-US"/>
-        </w:rPr>
-        <w:t>Length</w:t>
+        <w:rPr>
+          <w:lang w:val="en-US"/>
+        </w:rPr>
+      </w:pPr>
+      <w:r>
+        <w:rPr>
+          <w:lang w:val="en-US"/>
+        </w:rPr>
+        <w:t>Please name the file as follows:</w:t>
       </w:r>
     </w:p>
     <w:p>
@@ -881,73 +890,55 @@
         <w:rPr>
           <w:lang w:val="en-US"/>
         </w:rPr>
-        <w:t xml:space="preserve">The </w:t>
-      </w:r>
-      <w:r>
-        <w:rPr>
-          <w:lang w:val="en-US"/>
-        </w:rPr>
-        <w:t xml:space="preserve">extended </w:t>
-      </w:r>
-      <w:r>
-        <w:rPr>
-          <w:lang w:val="en-US"/>
-        </w:rPr>
-        <w:t>proposal</w:t>
-      </w:r>
-      <w:r>
-        <w:rPr>
-          <w:lang w:val="en-US"/>
-        </w:rPr>
-        <w:t xml:space="preserve"> should be </w:t>
-      </w:r>
-      <w:r>
-        <w:rPr>
-          <w:lang w:val="en-US"/>
-        </w:rPr>
-        <w:t>5</w:t>
-      </w:r>
-      <w:r>
-        <w:rPr>
-          <w:lang w:val="en-US"/>
-        </w:rPr>
-        <w:t xml:space="preserve"> pages </w:t>
-      </w:r>
-      <w:r>
-        <w:rPr>
-          <w:lang w:val="en-US"/>
-        </w:rPr>
-        <w:t>long</w:t>
-      </w:r>
-      <w:r>
-        <w:rPr>
-          <w:lang w:val="en-US"/>
-        </w:rPr>
-        <w:t>,</w:t>
-      </w:r>
-      <w:r>
-        <w:rPr>
-          <w:lang w:val="en-US"/>
-        </w:rPr>
-        <w:t xml:space="preserve"> excludin</w:t>
-      </w:r>
-      <w:r>
-        <w:rPr>
-          <w:lang w:val="en-US"/>
-        </w:rPr>
-        <w:t>g the references</w:t>
-      </w:r>
-      <w:r>
-        <w:rPr>
-          <w:lang w:val="en-US"/>
-        </w:rPr>
-        <w:t xml:space="preserve"> and the appendix</w:t>
-      </w:r>
-      <w:r>
-        <w:rPr>
-          <w:lang w:val="en-US"/>
-        </w:rPr>
-        <w:t>.</w:t>
+        <w:t xml:space="preserve">WT24 AW - </w:t>
+      </w:r>
+      <w:r>
+        <w:rPr>
+          <w:lang w:val="en-US"/>
+        </w:rPr>
+        <w:t>F</w:t>
+      </w:r>
+      <w:r>
+        <w:rPr>
+          <w:lang w:val="en-US"/>
+        </w:rPr>
+        <w:t xml:space="preserve">irst </w:t>
+      </w:r>
+      <w:r>
+        <w:rPr>
+          <w:lang w:val="en-US"/>
+        </w:rPr>
+        <w:t>N</w:t>
+      </w:r>
+      <w:r>
+        <w:rPr>
+          <w:lang w:val="en-US"/>
+        </w:rPr>
+        <w:t xml:space="preserve">ame </w:t>
+      </w:r>
+      <w:r>
+        <w:rPr>
+          <w:lang w:val="en-US"/>
+        </w:rPr>
+        <w:t>L</w:t>
+      </w:r>
+      <w:r>
+        <w:rPr>
+          <w:lang w:val="en-US"/>
+        </w:rPr>
+        <w:t xml:space="preserve">ast </w:t>
+      </w:r>
+      <w:r>
+        <w:rPr>
+          <w:lang w:val="en-US"/>
+        </w:rPr>
+        <w:t>N</w:t>
+      </w:r>
+      <w:r>
+        <w:rPr>
+          <w:lang w:val="en-US"/>
+        </w:rPr>
+        <w:t>ame - RIP</w:t>
       </w:r>
     </w:p>
     <w:p>
@@ -961,7 +952,7 @@
         <w:rPr>
           <w:lang w:val="en-US"/>
         </w:rPr>
-        <w:t>Header and Footer</w:t>
+        <w:t>Indexes</w:t>
       </w:r>
     </w:p>
     <w:p>
@@ -974,49 +965,7 @@
         <w:rPr>
           <w:lang w:val="en-US"/>
         </w:rPr>
-        <w:t xml:space="preserve">Please modify the header </w:t>
-      </w:r>
-      <w:r>
-        <w:rPr>
-          <w:lang w:val="en-US"/>
-        </w:rPr>
-        <w:t>from page 2 on (</w:t>
-      </w:r>
-      <w:r>
-        <w:rPr>
-          <w:lang w:val="en-US"/>
-        </w:rPr>
-        <w:t>running title</w:t>
-      </w:r>
-      <w:r>
-        <w:rPr>
-          <w:lang w:val="en-US"/>
-        </w:rPr>
-        <w:t xml:space="preserve">) and the footer </w:t>
-      </w:r>
-      <w:r>
-        <w:rPr>
-          <w:lang w:val="en-US"/>
-        </w:rPr>
-        <w:t xml:space="preserve">(page 1 </w:t>
-      </w:r>
-      <w:r>
-        <w:rPr>
-          <w:lang w:val="en-US"/>
-        </w:rPr>
-        <w:t>as well as</w:t>
-      </w:r>
-      <w:r>
-        <w:rPr>
-          <w:lang w:val="en-US"/>
-        </w:rPr>
-        <w:t xml:space="preserve"> page 2 and following) </w:t>
-      </w:r>
-      <w:r>
-        <w:rPr>
-          <w:lang w:val="en-US"/>
-        </w:rPr>
-        <w:t>accordingly.</w:t>
+        <w:t>Tables of contents and lists of figures/tables are not required.</w:t>
       </w:r>
     </w:p>
     <w:p>
@@ -1030,7 +979,7 @@
         <w:rPr>
           <w:lang w:val="en-US"/>
         </w:rPr>
-        <w:t>Sections</w:t>
+        <w:t>Formatting</w:t>
       </w:r>
     </w:p>
     <w:p>
@@ -1043,67 +992,19 @@
         <w:rPr>
           <w:lang w:val="en-US"/>
         </w:rPr>
-        <w:t xml:space="preserve">Use the title style for your working title, </w:t>
-      </w:r>
-      <w:r>
-        <w:rPr>
-          <w:lang w:val="en-US"/>
-        </w:rPr>
-        <w:t xml:space="preserve">the </w:t>
-      </w:r>
-      <w:r>
-        <w:rPr>
-          <w:lang w:val="en-US"/>
-        </w:rPr>
-        <w:t>h</w:t>
-      </w:r>
-      <w:r>
-        <w:rPr>
-          <w:lang w:val="en-US"/>
-        </w:rPr>
-        <w:t xml:space="preserve">eading </w:t>
-      </w:r>
-      <w:r>
-        <w:rPr>
-          <w:lang w:val="en-US"/>
-        </w:rPr>
-        <w:t>s</w:t>
-      </w:r>
-      <w:r>
-        <w:rPr>
-          <w:lang w:val="en-US"/>
-        </w:rPr>
-        <w:t xml:space="preserve">tyles for sections, </w:t>
-      </w:r>
-      <w:r>
-        <w:rPr>
-          <w:lang w:val="en-US"/>
-        </w:rPr>
-        <w:t xml:space="preserve">and </w:t>
-      </w:r>
-      <w:r>
-        <w:rPr>
-          <w:lang w:val="en-US"/>
-        </w:rPr>
-        <w:t>subsections</w:t>
-      </w:r>
-      <w:r>
-        <w:rPr>
-          <w:lang w:val="en-US"/>
-        </w:rPr>
-        <w:t xml:space="preserve">. </w:t>
-      </w:r>
-      <w:r>
-        <w:rPr>
-          <w:lang w:val="en-US"/>
-        </w:rPr>
-        <w:br/>
-      </w:r>
-      <w:r>
-        <w:rPr>
-          <w:lang w:val="en-US"/>
-        </w:rPr>
-        <w:t>Please do not go any further into another layer/level.</w:t>
+        <w:t xml:space="preserve">You should format your paper exactly like this document. </w:t>
+      </w:r>
+      <w:r>
+        <w:rPr>
+          <w:lang w:val="en-US"/>
+        </w:rPr>
+        <w:t xml:space="preserve">The template file contains specially formatted styles that are designed to reduce the work in formatting your </w:t>
+      </w:r>
+      <w:r>
+        <w:rPr>
+          <w:lang w:val="en-US"/>
+        </w:rPr>
+        <w:t>paper and increase comparability.</w:t>
       </w:r>
     </w:p>
     <w:p>
@@ -1117,6 +1018,256 @@
         <w:rPr>
           <w:lang w:val="en-US"/>
         </w:rPr>
+        <w:t>Length</w:t>
+      </w:r>
+    </w:p>
+    <w:p>
+      <w:pPr>
+        <w:rPr>
+          <w:lang w:val="en-US"/>
+        </w:rPr>
+      </w:pPr>
+      <w:r>
+        <w:rPr>
+          <w:lang w:val="en-US"/>
+        </w:rPr>
+        <w:t xml:space="preserve">The </w:t>
+      </w:r>
+      <w:r>
+        <w:rPr>
+          <w:lang w:val="en-US"/>
+        </w:rPr>
+        <w:t xml:space="preserve">extended </w:t>
+      </w:r>
+      <w:r>
+        <w:rPr>
+          <w:lang w:val="en-US"/>
+        </w:rPr>
+        <w:t>proposal</w:t>
+      </w:r>
+      <w:r>
+        <w:rPr>
+          <w:lang w:val="en-US"/>
+        </w:rPr>
+        <w:t xml:space="preserve"> should be </w:t>
+      </w:r>
+      <w:r>
+        <w:rPr>
+          <w:lang w:val="en-US"/>
+        </w:rPr>
+        <w:t>5</w:t>
+      </w:r>
+      <w:r>
+        <w:rPr>
+          <w:lang w:val="en-US"/>
+        </w:rPr>
+        <w:t xml:space="preserve"> pages </w:t>
+      </w:r>
+      <w:r>
+        <w:rPr>
+          <w:lang w:val="en-US"/>
+        </w:rPr>
+        <w:t>long</w:t>
+      </w:r>
+      <w:r>
+        <w:rPr>
+          <w:lang w:val="en-US"/>
+        </w:rPr>
+        <w:t>,</w:t>
+      </w:r>
+      <w:r>
+        <w:rPr>
+          <w:lang w:val="en-US"/>
+        </w:rPr>
+        <w:t xml:space="preserve"> excludin</w:t>
+      </w:r>
+      <w:r>
+        <w:rPr>
+          <w:lang w:val="en-US"/>
+        </w:rPr>
+        <w:t>g the references</w:t>
+      </w:r>
+      <w:r>
+        <w:rPr>
+          <w:lang w:val="en-US"/>
+        </w:rPr>
+        <w:t xml:space="preserve"> and the appendix</w:t>
+      </w:r>
+      <w:r>
+        <w:rPr>
+          <w:lang w:val="en-US"/>
+        </w:rPr>
+        <w:t>.</w:t>
+      </w:r>
+    </w:p>
+    <w:p>
+      <w:pPr>
+        <w:pStyle w:val="berschrift2"/>
+        <w:rPr>
+          <w:lang w:val="en-US"/>
+        </w:rPr>
+      </w:pPr>
+      <w:r>
+        <w:rPr>
+          <w:lang w:val="en-US"/>
+        </w:rPr>
+        <w:t>Header and Footer</w:t>
+      </w:r>
+    </w:p>
+    <w:p>
+      <w:pPr>
+        <w:rPr>
+          <w:lang w:val="en-US"/>
+        </w:rPr>
+      </w:pPr>
+      <w:r>
+        <w:rPr>
+          <w:lang w:val="en-US"/>
+        </w:rPr>
+        <w:t xml:space="preserve">Please modify the header </w:t>
+      </w:r>
+      <w:r>
+        <w:rPr>
+          <w:lang w:val="en-US"/>
+        </w:rPr>
+        <w:t>from page 2 on (</w:t>
+      </w:r>
+      <w:r>
+        <w:rPr>
+          <w:lang w:val="en-US"/>
+        </w:rPr>
+        <w:t>running title</w:t>
+      </w:r>
+      <w:r>
+        <w:rPr>
+          <w:lang w:val="en-US"/>
+        </w:rPr>
+        <w:t xml:space="preserve">) and the footer </w:t>
+      </w:r>
+      <w:r>
+        <w:rPr>
+          <w:lang w:val="en-US"/>
+        </w:rPr>
+        <w:t xml:space="preserve">(page 1 </w:t>
+      </w:r>
+      <w:r>
+        <w:rPr>
+          <w:lang w:val="en-US"/>
+        </w:rPr>
+        <w:t>as well as</w:t>
+      </w:r>
+      <w:r>
+        <w:rPr>
+          <w:lang w:val="en-US"/>
+        </w:rPr>
+        <w:t xml:space="preserve"> page 2 and following) </w:t>
+      </w:r>
+      <w:r>
+        <w:rPr>
+          <w:lang w:val="en-US"/>
+        </w:rPr>
+        <w:t>accordingly.</w:t>
+      </w:r>
+    </w:p>
+    <w:p>
+      <w:pPr>
+        <w:pStyle w:val="berschrift2"/>
+        <w:rPr>
+          <w:lang w:val="en-US"/>
+        </w:rPr>
+      </w:pPr>
+      <w:r>
+        <w:rPr>
+          <w:lang w:val="en-US"/>
+        </w:rPr>
+        <w:t>Sections</w:t>
+      </w:r>
+    </w:p>
+    <w:p>
+      <w:pPr>
+        <w:rPr>
+          <w:lang w:val="en-US"/>
+        </w:rPr>
+      </w:pPr>
+      <w:r>
+        <w:rPr>
+          <w:lang w:val="en-US"/>
+        </w:rPr>
+        <w:t xml:space="preserve">Use the title style for your working title, </w:t>
+      </w:r>
+      <w:r>
+        <w:rPr>
+          <w:lang w:val="en-US"/>
+        </w:rPr>
+        <w:t xml:space="preserve">the </w:t>
+      </w:r>
+      <w:r>
+        <w:rPr>
+          <w:lang w:val="en-US"/>
+        </w:rPr>
+        <w:t>h</w:t>
+      </w:r>
+      <w:r>
+        <w:rPr>
+          <w:lang w:val="en-US"/>
+        </w:rPr>
+        <w:t xml:space="preserve">eading </w:t>
+      </w:r>
+      <w:r>
+        <w:rPr>
+          <w:lang w:val="en-US"/>
+        </w:rPr>
+        <w:t>s</w:t>
+      </w:r>
+      <w:r>
+        <w:rPr>
+          <w:lang w:val="en-US"/>
+        </w:rPr>
+        <w:t xml:space="preserve">tyles for sections, </w:t>
+      </w:r>
+      <w:r>
+        <w:rPr>
+          <w:lang w:val="en-US"/>
+        </w:rPr>
+        <w:t xml:space="preserve">and </w:t>
+      </w:r>
+      <w:r>
+        <w:rPr>
+          <w:lang w:val="en-US"/>
+        </w:rPr>
+        <w:t>subsections</w:t>
+      </w:r>
+      <w:r>
+        <w:rPr>
+          <w:lang w:val="en-US"/>
+        </w:rPr>
+        <w:t xml:space="preserve">. </w:t>
+      </w:r>
+      <w:r>
+        <w:rPr>
+          <w:lang w:val="en-US"/>
+        </w:rPr>
+        <w:br/>
+      </w:r>
+      <w:r>
+        <w:rPr>
+          <w:lang w:val="en-US"/>
+        </w:rPr>
+        <w:t>Please do not go any further into another layer/level.</w:t>
+      </w:r>
+    </w:p>
+    <w:p>
+      <w:pPr>
+        <w:pStyle w:val="berschrift2"/>
+        <w:rPr>
+          <w:lang w:val="en-US"/>
+        </w:rPr>
+      </w:pPr>
+      <w:r>
+        <w:rPr>
+          <w:lang w:val="en-US"/>
+        </w:rPr>
+        <w:lastRenderedPageBreak/>
         <w:t>Figures</w:t>
       </w:r>
     </w:p>
@@ -1195,7 +1346,6 @@
         <w:rPr>
           <w:lang w:val="en-US"/>
         </w:rPr>
-        <w:lastRenderedPageBreak/>
         <w:t>Figure 1.  Model</w:t>
       </w:r>
     </w:p>
@@ -1738,6 +1888,7 @@
         <w:rPr>
           <w:lang w:val="en-US"/>
         </w:rPr>
+        <w:lastRenderedPageBreak/>
         <w:t>References</w:t>
       </w:r>
     </w:p>
@@ -1753,7 +1904,39 @@
           <w:shd w:val="clear" w:color="auto" w:fill="FFFFFF"/>
           <w:lang w:val="en-US" w:eastAsia="de-DE"/>
         </w:rPr>
-        <w:t>Haki, Kazem; Beese, Jannis; Aier, Stephan; and Winter, Robert. 2020. "The Evolution of Information Systems Architecture: An Agent-Based Simulation Model," </w:t>
+        <w:t xml:space="preserve">Haki, Kazem; Beese, </w:t>
+      </w:r>
+      <w:proofErr w:type="spellStart"/>
+      <w:r>
+        <w:rPr>
+          <w:shd w:val="clear" w:color="auto" w:fill="FFFFFF"/>
+          <w:lang w:val="en-US" w:eastAsia="de-DE"/>
+        </w:rPr>
+        <w:t>Jannis</w:t>
+      </w:r>
+      <w:proofErr w:type="spellEnd"/>
+      <w:r>
+        <w:rPr>
+          <w:shd w:val="clear" w:color="auto" w:fill="FFFFFF"/>
+          <w:lang w:val="en-US" w:eastAsia="de-DE"/>
+        </w:rPr>
+        <w:t xml:space="preserve">; </w:t>
+      </w:r>
+      <w:proofErr w:type="spellStart"/>
+      <w:r>
+        <w:rPr>
+          <w:shd w:val="clear" w:color="auto" w:fill="FFFFFF"/>
+          <w:lang w:val="en-US" w:eastAsia="de-DE"/>
+        </w:rPr>
+        <w:t>Aier</w:t>
+      </w:r>
+      <w:proofErr w:type="spellEnd"/>
+      <w:r>
+        <w:rPr>
+          <w:shd w:val="clear" w:color="auto" w:fill="FFFFFF"/>
+          <w:lang w:val="en-US" w:eastAsia="de-DE"/>
+        </w:rPr>
+        <w:t>, Stephan; and Winter, Robert. 2020. "The Evolution of Information Systems Architecture: An Agent-Based Simulation Model," </w:t>
       </w:r>
       <w:r>
         <w:rPr>
@@ -1831,8 +2014,37 @@
           <w:shd w:val="clear" w:color="auto" w:fill="FFFFFF"/>
           <w:lang w:val="en-US" w:eastAsia="de-DE"/>
         </w:rPr>
-        <w:lastRenderedPageBreak/>
-        <w:t>Appendix: Declaration on the use of GenAI tools</w:t>
+        <w:t>Appendix</w:t>
+      </w:r>
+      <w:r>
+        <w:rPr>
+          <w:shd w:val="clear" w:color="auto" w:fill="FFFFFF"/>
+          <w:lang w:val="en-US" w:eastAsia="de-DE"/>
+        </w:rPr>
+        <w:t xml:space="preserve"> B</w:t>
+      </w:r>
+      <w:r>
+        <w:rPr>
+          <w:shd w:val="clear" w:color="auto" w:fill="FFFFFF"/>
+          <w:lang w:val="en-US" w:eastAsia="de-DE"/>
+        </w:rPr>
+        <w:t xml:space="preserve">: Declaration on the use of </w:t>
+      </w:r>
+      <w:proofErr w:type="spellStart"/>
+      <w:r>
+        <w:rPr>
+          <w:shd w:val="clear" w:color="auto" w:fill="FFFFFF"/>
+          <w:lang w:val="en-US" w:eastAsia="de-DE"/>
+        </w:rPr>
+        <w:t>GenAI</w:t>
+      </w:r>
+      <w:proofErr w:type="spellEnd"/>
+      <w:r>
+        <w:rPr>
+          <w:shd w:val="clear" w:color="auto" w:fill="FFFFFF"/>
+          <w:lang w:val="en-US" w:eastAsia="de-DE"/>
+        </w:rPr>
+        <w:t xml:space="preserve"> tools</w:t>
       </w:r>
     </w:p>
     <w:p>
@@ -1876,13 +2088,29 @@
           <w:color w:val="BFBFBF" w:themeColor="background1" w:themeShade="BF"/>
           <w:lang w:val="en-US" w:eastAsia="de-DE"/>
         </w:rPr>
-        <w:t xml:space="preserve">used GenAI </w:t>
-      </w:r>
+        <w:t xml:space="preserve">used </w:t>
+      </w:r>
+      <w:proofErr w:type="spellStart"/>
       <w:r>
         <w:rPr>
           <w:color w:val="BFBFBF" w:themeColor="background1" w:themeShade="BF"/>
           <w:lang w:val="en-US" w:eastAsia="de-DE"/>
         </w:rPr>
+        <w:t>GenAI</w:t>
+      </w:r>
+      <w:proofErr w:type="spellEnd"/>
+      <w:r>
+        <w:rPr>
+          <w:color w:val="BFBFBF" w:themeColor="background1" w:themeShade="BF"/>
+          <w:lang w:val="en-US" w:eastAsia="de-DE"/>
+        </w:rPr>
+        <w:t xml:space="preserve"> </w:t>
+      </w:r>
+      <w:r>
+        <w:rPr>
+          <w:color w:val="BFBFBF" w:themeColor="background1" w:themeShade="BF"/>
+          <w:lang w:val="en-US" w:eastAsia="de-DE"/>
+        </w:rPr>
         <w:t>keep the following sentence and delete the rest of the text.]</w:t>
       </w:r>
     </w:p>
@@ -1896,7 +2124,21 @@
         <w:rPr>
           <w:lang w:val="en-US" w:eastAsia="de-DE"/>
         </w:rPr>
-        <w:t>In the preparation of this paper, I have not used systems based on generative artificial intelligence (GenAI).</w:t>
+        <w:t>In the preparation of this paper, I have not used systems based on generative artificial intelligence (</w:t>
+      </w:r>
+      <w:proofErr w:type="spellStart"/>
+      <w:r>
+        <w:rPr>
+          <w:lang w:val="en-US" w:eastAsia="de-DE"/>
+        </w:rPr>
+        <w:t>GenAI</w:t>
+      </w:r>
+      <w:proofErr w:type="spellEnd"/>
+      <w:r>
+        <w:rPr>
+          <w:lang w:val="en-US" w:eastAsia="de-DE"/>
+        </w:rPr>
+        <w:t>).</w:t>
       </w:r>
     </w:p>
     <w:p>
@@ -1918,13 +2160,29 @@
           <w:color w:val="BFBFBF" w:themeColor="background1" w:themeShade="BF"/>
           <w:lang w:val="en-US" w:eastAsia="de-DE"/>
         </w:rPr>
-        <w:t>If you have used GenAI complete the following declaration</w:t>
-      </w:r>
+        <w:t xml:space="preserve">If you have used </w:t>
+      </w:r>
+      <w:proofErr w:type="spellStart"/>
       <w:r>
         <w:rPr>
           <w:color w:val="BFBFBF" w:themeColor="background1" w:themeShade="BF"/>
           <w:lang w:val="en-US" w:eastAsia="de-DE"/>
         </w:rPr>
+        <w:t>GenAI</w:t>
+      </w:r>
+      <w:proofErr w:type="spellEnd"/>
+      <w:r>
+        <w:rPr>
+          <w:color w:val="BFBFBF" w:themeColor="background1" w:themeShade="BF"/>
+          <w:lang w:val="en-US" w:eastAsia="de-DE"/>
+        </w:rPr>
+        <w:t xml:space="preserve"> complete the following declaration</w:t>
+      </w:r>
+      <w:r>
+        <w:rPr>
+          <w:color w:val="BFBFBF" w:themeColor="background1" w:themeShade="BF"/>
+          <w:lang w:val="en-US" w:eastAsia="de-DE"/>
+        </w:rPr>
         <w:t>.]</w:t>
       </w:r>
     </w:p>
@@ -1938,7 +2196,21 @@
         <w:rPr>
           <w:lang w:val="en-US" w:eastAsia="de-DE"/>
         </w:rPr>
-        <w:t>In the preparation of this paper, I have used following tools based on generative artificial intelligence (GenAI):</w:t>
+        <w:t>In the preparation of this paper, I have used following tools based on generative artificial intelligence (</w:t>
+      </w:r>
+      <w:proofErr w:type="spellStart"/>
+      <w:r>
+        <w:rPr>
+          <w:lang w:val="en-US" w:eastAsia="de-DE"/>
+        </w:rPr>
+        <w:t>GenAI</w:t>
+      </w:r>
+      <w:proofErr w:type="spellEnd"/>
+      <w:r>
+        <w:rPr>
+          <w:lang w:val="en-US" w:eastAsia="de-DE"/>
+        </w:rPr>
+        <w:t>):</w:t>
       </w:r>
     </w:p>
     <w:p>
@@ -1970,12 +2242,14 @@
           <w:lang w:val="en-US" w:eastAsia="de-DE"/>
         </w:rPr>
       </w:pPr>
+      <w:proofErr w:type="spellStart"/>
       <w:r>
         <w:rPr>
           <w:lang w:val="en-US" w:eastAsia="de-DE"/>
         </w:rPr>
         <w:t>DeeplWrite</w:t>
       </w:r>
+      <w:proofErr w:type="spellEnd"/>
     </w:p>
     <w:p>
       <w:pPr>
@@ -2038,7 +2312,23 @@
           <w:color w:val="000000" w:themeColor="text1"/>
           <w:lang w:val="en-US" w:eastAsia="de-DE"/>
         </w:rPr>
-        <w:t>I have labeled the content taken from the GenAI tools listed above with my details in the table below</w:t>
+        <w:t xml:space="preserve">I have labeled the content taken from the </w:t>
+      </w:r>
+      <w:proofErr w:type="spellStart"/>
+      <w:r>
+        <w:rPr>
+          <w:color w:val="000000" w:themeColor="text1"/>
+          <w:lang w:val="en-US" w:eastAsia="de-DE"/>
+        </w:rPr>
+        <w:t>GenAI</w:t>
+      </w:r>
+      <w:proofErr w:type="spellEnd"/>
+      <w:r>
+        <w:rPr>
+          <w:color w:val="000000" w:themeColor="text1"/>
+          <w:lang w:val="en-US" w:eastAsia="de-DE"/>
+        </w:rPr>
+        <w:t xml:space="preserve"> tools listed above with my details in the table below</w:t>
       </w:r>
       <w:r>
         <w:rPr>
@@ -2065,7 +2355,23 @@
           <w:color w:val="000000" w:themeColor="text1"/>
           <w:lang w:val="en-US" w:eastAsia="de-DE"/>
         </w:rPr>
-        <w:t>I have verified that the content generated by the above-mentioned GenAI tools and ad</w:t>
+        <w:t xml:space="preserve">I have verified that the content generated by the above-mentioned </w:t>
+      </w:r>
+      <w:proofErr w:type="spellStart"/>
+      <w:r>
+        <w:rPr>
+          <w:color w:val="000000" w:themeColor="text1"/>
+          <w:lang w:val="en-US" w:eastAsia="de-DE"/>
+        </w:rPr>
+        <w:t>GenAI</w:t>
+      </w:r>
+      <w:proofErr w:type="spellEnd"/>
+      <w:r>
+        <w:rPr>
+          <w:color w:val="000000" w:themeColor="text1"/>
+          <w:lang w:val="en-US" w:eastAsia="de-DE"/>
+        </w:rPr>
+        <w:t xml:space="preserve"> tools and ad</w:t>
       </w:r>
       <w:r>
         <w:rPr>
@@ -2149,6 +2455,35 @@
           <w:lang w:val="en-US" w:eastAsia="de-DE"/>
         </w:rPr>
         <w:t>I have used the above-mentioned AI systems as indicated below.</w:t>
+      </w:r>
+    </w:p>
+    <w:p>
+      <w:pPr>
+        <w:rPr>
+          <w:color w:val="BFBFBF" w:themeColor="background1" w:themeShade="BF"/>
+          <w:lang w:val="en-US" w:eastAsia="de-DE"/>
+        </w:rPr>
+      </w:pPr>
+      <w:r>
+        <w:rPr>
+          <w:color w:val="BFBFBF" w:themeColor="background1" w:themeShade="BF"/>
+          <w:lang w:val="en-US" w:eastAsia="de-DE"/>
+        </w:rPr>
+        <w:t>[</w:t>
+      </w:r>
+      <w:r>
+        <w:rPr>
+          <w:color w:val="BFBFBF" w:themeColor="background1" w:themeShade="BF"/>
+          <w:lang w:val="en-US" w:eastAsia="de-DE"/>
+        </w:rPr>
+        <w:t>Name and describe the use cases, modify the table accordingly</w:t>
+      </w:r>
+      <w:r>
+        <w:rPr>
+          <w:color w:val="BFBFBF" w:themeColor="background1" w:themeShade="BF"/>
+          <w:lang w:val="en-US" w:eastAsia="de-DE"/>
+        </w:rPr>
+        <w:t>]</w:t>
       </w:r>
     </w:p>
     <w:tbl>
@@ -2244,6 +2579,7 @@
                 <w:color w:val="000000" w:themeColor="text1"/>
                 <w:lang w:val="en-US" w:eastAsia="de-DE"/>
               </w:rPr>
+              <w:lastRenderedPageBreak/>
               <w:t>Development and conception of the research project</w:t>
             </w:r>
           </w:p>

</xml_diff>